<commit_message>
"Updated favicon, removed LPJ_PUM_Template.docx, added react-router-dom and @remix-run/router dependencies, refactored App.tsx and LPJForm.tsx components, and made various styling changes."
</commit_message>
<xml_diff>
--- a/lpj-backend/LPJ_PUM_temp.docx
+++ b/lpj-backend/LPJ_PUM_temp.docx
@@ -50,23 +50,13 @@
           <w:szCs w:val="24"/>
         </w:rPr>
       </w:pPr>
-      <w:proofErr w:type="spellStart"/>
       <w:r>
         <w:rPr>
           <w:rFonts w:cstheme="minorHAnsi"/>
           <w:sz w:val="24"/>
           <w:szCs w:val="24"/>
         </w:rPr>
-        <w:t>Nomor</w:t>
-      </w:r>
-      <w:proofErr w:type="spellEnd"/>
-      <w:r>
-        <w:rPr>
-          <w:rFonts w:cstheme="minorHAnsi"/>
-          <w:sz w:val="24"/>
-          <w:szCs w:val="24"/>
-        </w:rPr>
-        <w:t xml:space="preserve">: </w:t>
+        <w:t xml:space="preserve">Nomor: </w:t>
       </w:r>
       <w:r>
         <w:rPr>
@@ -74,25 +64,7 @@
           <w:sz w:val="24"/>
           <w:szCs w:val="24"/>
         </w:rPr>
-        <w:t>{</w:t>
-      </w:r>
-      <w:proofErr w:type="spellStart"/>
-      <w:r>
-        <w:rPr>
-          <w:rFonts w:cstheme="minorHAnsi"/>
-          <w:sz w:val="24"/>
-          <w:szCs w:val="24"/>
-        </w:rPr>
-        <w:t>no_request</w:t>
-      </w:r>
-      <w:proofErr w:type="spellEnd"/>
-      <w:r>
-        <w:rPr>
-          <w:rFonts w:cstheme="minorHAnsi"/>
-          <w:sz w:val="24"/>
-          <w:szCs w:val="24"/>
-        </w:rPr>
-        <w:t>}</w:t>
+        <w:t>{no_request}</w:t>
       </w:r>
     </w:p>
     <w:p>
@@ -201,17 +173,8 @@
                                 <w:color w:val="000000" w:themeColor="text1"/>
                                 <w:lang w:val="en-US"/>
                               </w:rPr>
-                              <w:t>%</w:t>
+                              <w:t>%qrcode</w:t>
                             </w:r>
-                            <w:proofErr w:type="spellStart"/>
-                            <w:r>
-                              <w:rPr>
-                                <w:color w:val="000000" w:themeColor="text1"/>
-                                <w:lang w:val="en-US"/>
-                              </w:rPr>
-                              <w:t>qrcode</w:t>
-                            </w:r>
-                            <w:proofErr w:type="spellEnd"/>
                             <w:r>
                               <w:rPr>
                                 <w:color w:val="000000" w:themeColor="text1"/>
@@ -265,17 +228,8 @@
                           <w:color w:val="000000" w:themeColor="text1"/>
                           <w:lang w:val="en-US"/>
                         </w:rPr>
-                        <w:t>%</w:t>
+                        <w:t>%qrcode</w:t>
                       </w:r>
-                      <w:proofErr w:type="spellStart"/>
-                      <w:r>
-                        <w:rPr>
-                          <w:color w:val="000000" w:themeColor="text1"/>
-                          <w:lang w:val="en-US"/>
-                        </w:rPr>
-                        <w:t>qrcode</w:t>
-                      </w:r>
-                      <w:proofErr w:type="spellEnd"/>
                       <w:r>
                         <w:rPr>
                           <w:color w:val="000000" w:themeColor="text1"/>
@@ -647,17 +601,17 @@
     <w:tbl>
       <w:tblPr>
         <w:tblStyle w:val="TableGrid"/>
-        <w:tblW w:w="9640" w:type="dxa"/>
+        <w:tblW w:w="9498" w:type="dxa"/>
         <w:tblInd w:w="-289" w:type="dxa"/>
         <w:tblLook w:val="04A0" w:firstRow="1" w:lastRow="0" w:firstColumn="1" w:lastColumn="0" w:noHBand="0" w:noVBand="1"/>
       </w:tblPr>
       <w:tblGrid>
-        <w:gridCol w:w="753"/>
-        <w:gridCol w:w="2222"/>
-        <w:gridCol w:w="1987"/>
-        <w:gridCol w:w="797"/>
-        <w:gridCol w:w="2038"/>
-        <w:gridCol w:w="1843"/>
+        <w:gridCol w:w="743"/>
+        <w:gridCol w:w="2016"/>
+        <w:gridCol w:w="2203"/>
+        <w:gridCol w:w="620"/>
+        <w:gridCol w:w="2215"/>
+        <w:gridCol w:w="1701"/>
       </w:tblGrid>
       <w:tr>
         <w:trPr>
@@ -665,7 +619,7 @@
         </w:trPr>
         <w:tc>
           <w:tcPr>
-            <w:tcW w:w="753" w:type="dxa"/>
+            <w:tcW w:w="743" w:type="dxa"/>
           </w:tcPr>
           <w:p>
             <w:pPr>
@@ -693,7 +647,7 @@
         </w:tc>
         <w:tc>
           <w:tcPr>
-            <w:tcW w:w="2222" w:type="dxa"/>
+            <w:tcW w:w="2016" w:type="dxa"/>
           </w:tcPr>
           <w:p>
             <w:pPr>
@@ -708,47 +662,19 @@
                 <w:szCs w:val="24"/>
               </w:rPr>
             </w:pPr>
-            <w:proofErr w:type="spellStart"/>
             <w:r>
               <w:rPr>
                 <w:rFonts w:cstheme="minorHAnsi"/>
                 <w:sz w:val="24"/>
                 <w:szCs w:val="24"/>
               </w:rPr>
-              <w:t>Rincian</w:t>
-            </w:r>
-            <w:proofErr w:type="spellEnd"/>
-            <w:r>
-              <w:rPr>
-                <w:rFonts w:cstheme="minorHAnsi"/>
-                <w:sz w:val="24"/>
-                <w:szCs w:val="24"/>
-              </w:rPr>
-              <w:t xml:space="preserve"> </w:t>
-            </w:r>
-            <w:proofErr w:type="spellStart"/>
-            <w:r>
-              <w:rPr>
-                <w:rFonts w:cstheme="minorHAnsi"/>
-                <w:sz w:val="24"/>
-                <w:szCs w:val="24"/>
-              </w:rPr>
-              <w:t>Keperluan</w:t>
-            </w:r>
-            <w:proofErr w:type="spellEnd"/>
-            <w:r>
-              <w:rPr>
-                <w:rFonts w:cstheme="minorHAnsi"/>
-                <w:sz w:val="24"/>
-                <w:szCs w:val="24"/>
-              </w:rPr>
-              <w:t xml:space="preserve"> PUM</w:t>
+              <w:t>Rincian Keperluan PUM</w:t>
             </w:r>
           </w:p>
         </w:tc>
         <w:tc>
           <w:tcPr>
-            <w:tcW w:w="1987" w:type="dxa"/>
+            <w:tcW w:w="2203" w:type="dxa"/>
           </w:tcPr>
           <w:p>
             <w:pPr>
@@ -763,29 +689,19 @@
                 <w:szCs w:val="24"/>
               </w:rPr>
             </w:pPr>
-            <w:proofErr w:type="spellStart"/>
             <w:r>
               <w:rPr>
                 <w:rFonts w:cstheme="minorHAnsi"/>
                 <w:sz w:val="24"/>
                 <w:szCs w:val="24"/>
               </w:rPr>
-              <w:t>Jumlah</w:t>
-            </w:r>
-            <w:proofErr w:type="spellEnd"/>
-            <w:r>
-              <w:rPr>
-                <w:rFonts w:cstheme="minorHAnsi"/>
-                <w:sz w:val="24"/>
-                <w:szCs w:val="24"/>
-              </w:rPr>
-              <w:t xml:space="preserve"> (Rp)</w:t>
+              <w:t>Jumlah (Rp)</w:t>
             </w:r>
           </w:p>
         </w:tc>
         <w:tc>
           <w:tcPr>
-            <w:tcW w:w="797" w:type="dxa"/>
+            <w:tcW w:w="620" w:type="dxa"/>
           </w:tcPr>
           <w:p>
             <w:pPr>
@@ -812,7 +728,7 @@
         </w:tc>
         <w:tc>
           <w:tcPr>
-            <w:tcW w:w="2038" w:type="dxa"/>
+            <w:tcW w:w="2215" w:type="dxa"/>
           </w:tcPr>
           <w:p>
             <w:pPr>
@@ -827,29 +743,19 @@
                 <w:szCs w:val="24"/>
               </w:rPr>
             </w:pPr>
-            <w:proofErr w:type="spellStart"/>
             <w:r>
               <w:rPr>
                 <w:rFonts w:cstheme="minorHAnsi"/>
                 <w:sz w:val="24"/>
                 <w:szCs w:val="24"/>
               </w:rPr>
-              <w:t>Rincian</w:t>
-            </w:r>
-            <w:proofErr w:type="spellEnd"/>
-            <w:r>
-              <w:rPr>
-                <w:rFonts w:cstheme="minorHAnsi"/>
-                <w:sz w:val="24"/>
-                <w:szCs w:val="24"/>
-              </w:rPr>
-              <w:t xml:space="preserve"> LPJ – PUM</w:t>
+              <w:t>Rincian LPJ – PUM</w:t>
             </w:r>
           </w:p>
         </w:tc>
         <w:tc>
           <w:tcPr>
-            <w:tcW w:w="1843" w:type="dxa"/>
+            <w:tcW w:w="1701" w:type="dxa"/>
           </w:tcPr>
           <w:p>
             <w:pPr>
@@ -864,23 +770,13 @@
                 <w:szCs w:val="24"/>
               </w:rPr>
             </w:pPr>
-            <w:proofErr w:type="spellStart"/>
             <w:r>
               <w:rPr>
                 <w:rFonts w:cstheme="minorHAnsi"/>
                 <w:sz w:val="24"/>
                 <w:szCs w:val="24"/>
               </w:rPr>
-              <w:t>Jumlah</w:t>
-            </w:r>
-            <w:proofErr w:type="spellEnd"/>
-            <w:r>
-              <w:rPr>
-                <w:rFonts w:cstheme="minorHAnsi"/>
-                <w:sz w:val="24"/>
-                <w:szCs w:val="24"/>
-              </w:rPr>
-              <w:t xml:space="preserve"> (RP)</w:t>
+              <w:t>Jumlah (RP)</w:t>
             </w:r>
           </w:p>
         </w:tc>
@@ -903,6 +799,7 @@
             <w15:sectionTitle w:val="Deks"/>
           </w15:repeatingSection>
         </w:sdtPr>
+        <w:sdtEndPr/>
         <w:sdtContent>
           <w:sdt>
             <w:sdtPr>
@@ -921,11 +818,12 @@
               </w:placeholder>
               <w15:repeatingSectionItem/>
             </w:sdtPr>
+            <w:sdtEndPr/>
             <w:sdtContent>
               <w:tr>
                 <w:tc>
                   <w:tcPr>
-                    <w:tcW w:w="753" w:type="dxa"/>
+                    <w:tcW w:w="743" w:type="dxa"/>
                   </w:tcPr>
                   <w:p>
                     <w:pPr>
@@ -941,14 +839,18 @@
                     </w:pPr>
                     <w:r>
                       <w:rPr>
-                        <w:rFonts w:asciiTheme="minorHAnsi" w:eastAsiaTheme="minorHAnsi" w:hAnsiTheme="minorHAnsi" w:cstheme="minorHAnsi"/>
-                        <w:kern w:val="2"/>
                         <w:sz w:val="2"/>
                         <w:szCs w:val="2"/>
-                        <w:lang w:val="en-ID"/>
-                        <w14:ligatures w14:val="standardContextual"/>
                       </w:rPr>
-                      <w:t>{#rincianItems}</w:t>
+                      <w:t>{#</w:t>
+                    </w:r>
+                    <w:proofErr w:type="gramStart"/>
+                    <w:r>
+                      <w:rPr>
+                        <w:sz w:val="2"/>
+                        <w:szCs w:val="2"/>
+                      </w:rPr>
+                      <w:t>rincianItems}</w:t>
                     </w:r>
                     <w:r>
                       <w:rPr>
@@ -959,13 +861,25 @@
                         <w:lang w:val="en-ID"/>
                         <w14:ligatures w14:val="standardContextual"/>
                       </w:rPr>
-                      <w:t>{no}</w:t>
+                      <w:t>{</w:t>
+                    </w:r>
+                    <w:proofErr w:type="gramEnd"/>
+                    <w:r>
+                      <w:rPr>
+                        <w:rFonts w:asciiTheme="minorHAnsi" w:eastAsiaTheme="minorHAnsi" w:hAnsiTheme="minorHAnsi" w:cstheme="minorHAnsi"/>
+                        <w:kern w:val="2"/>
+                        <w:sz w:val="24"/>
+                        <w:szCs w:val="24"/>
+                        <w:lang w:val="en-ID"/>
+                        <w14:ligatures w14:val="standardContextual"/>
+                      </w:rPr>
+                      <w:t>no}</w:t>
                     </w:r>
                   </w:p>
                 </w:tc>
                 <w:tc>
                   <w:tcPr>
-                    <w:tcW w:w="2222" w:type="dxa"/>
+                    <w:tcW w:w="2016" w:type="dxa"/>
                   </w:tcPr>
                   <w:p>
                     <w:pPr>
@@ -982,31 +896,13 @@
                         <w:sz w:val="24"/>
                         <w:szCs w:val="24"/>
                       </w:rPr>
-                      <w:t>{</w:t>
-                    </w:r>
-                    <w:proofErr w:type="spellStart"/>
-                    <w:r>
-                      <w:rPr>
-                        <w:rFonts w:cstheme="minorHAnsi"/>
-                        <w:sz w:val="24"/>
-                        <w:szCs w:val="24"/>
-                      </w:rPr>
-                      <w:t>deskripsi_pum</w:t>
-                    </w:r>
-                    <w:proofErr w:type="spellEnd"/>
-                    <w:r>
-                      <w:rPr>
-                        <w:rFonts w:cstheme="minorHAnsi"/>
-                        <w:sz w:val="24"/>
-                        <w:szCs w:val="24"/>
-                      </w:rPr>
-                      <w:t>}</w:t>
+                      <w:t>{deskripsi_pum}</w:t>
                     </w:r>
                   </w:p>
                 </w:tc>
                 <w:tc>
                   <w:tcPr>
-                    <w:tcW w:w="1987" w:type="dxa"/>
+                    <w:tcW w:w="2203" w:type="dxa"/>
                   </w:tcPr>
                   <w:p>
                     <w:pPr>
@@ -1023,31 +919,13 @@
                         <w:sz w:val="24"/>
                         <w:szCs w:val="24"/>
                       </w:rPr>
-                      <w:t>{</w:t>
-                    </w:r>
-                    <w:proofErr w:type="spellStart"/>
-                    <w:r>
-                      <w:rPr>
-                        <w:rFonts w:cstheme="minorHAnsi"/>
-                        <w:sz w:val="24"/>
-                        <w:szCs w:val="24"/>
-                      </w:rPr>
-                      <w:t>jumlah_pum</w:t>
-                    </w:r>
-                    <w:proofErr w:type="spellEnd"/>
-                    <w:r>
-                      <w:rPr>
-                        <w:rFonts w:cstheme="minorHAnsi"/>
-                        <w:sz w:val="24"/>
-                        <w:szCs w:val="24"/>
-                      </w:rPr>
-                      <w:t>}</w:t>
+                      <w:t>{jumlah_pum}</w:t>
                     </w:r>
                   </w:p>
                 </w:tc>
                 <w:tc>
                   <w:tcPr>
-                    <w:tcW w:w="797" w:type="dxa"/>
+                    <w:tcW w:w="620" w:type="dxa"/>
                   </w:tcPr>
                   <w:p>
                     <w:pPr>
@@ -1074,7 +952,7 @@
                 </w:tc>
                 <w:tc>
                   <w:tcPr>
-                    <w:tcW w:w="2038" w:type="dxa"/>
+                    <w:tcW w:w="2215" w:type="dxa"/>
                   </w:tcPr>
                   <w:p>
                     <w:pPr>
@@ -1091,31 +969,13 @@
                         <w:sz w:val="24"/>
                         <w:szCs w:val="24"/>
                       </w:rPr>
-                      <w:t>{</w:t>
-                    </w:r>
-                    <w:proofErr w:type="spellStart"/>
-                    <w:r>
-                      <w:rPr>
-                        <w:rFonts w:cstheme="minorHAnsi"/>
-                        <w:sz w:val="24"/>
-                        <w:szCs w:val="24"/>
-                      </w:rPr>
-                      <w:t>deskripsi_lpj</w:t>
-                    </w:r>
-                    <w:proofErr w:type="spellEnd"/>
-                    <w:r>
-                      <w:rPr>
-                        <w:rFonts w:cstheme="minorHAnsi"/>
-                        <w:sz w:val="24"/>
-                        <w:szCs w:val="24"/>
-                      </w:rPr>
-                      <w:t>}</w:t>
+                      <w:t>{deskripsi_lpj}</w:t>
                     </w:r>
                   </w:p>
                 </w:tc>
                 <w:tc>
                   <w:tcPr>
-                    <w:tcW w:w="1843" w:type="dxa"/>
+                    <w:tcW w:w="1701" w:type="dxa"/>
                   </w:tcPr>
                   <w:p>
                     <w:pPr>
@@ -1132,25 +992,16 @@
                         <w:sz w:val="24"/>
                         <w:szCs w:val="24"/>
                       </w:rPr>
-                      <w:t>{</w:t>
+                      <w:t>{jumlah_</w:t>
                     </w:r>
-                    <w:proofErr w:type="spellStart"/>
+                    <w:proofErr w:type="gramStart"/>
                     <w:r>
                       <w:rPr>
                         <w:rFonts w:cstheme="minorHAnsi"/>
                         <w:sz w:val="24"/>
                         <w:szCs w:val="24"/>
                       </w:rPr>
-                      <w:t>jumlah_lpj</w:t>
-                    </w:r>
-                    <w:proofErr w:type="spellEnd"/>
-                    <w:r>
-                      <w:rPr>
-                        <w:rFonts w:cstheme="minorHAnsi"/>
-                        <w:sz w:val="24"/>
-                        <w:szCs w:val="24"/>
-                      </w:rPr>
-                      <w:t>}</w:t>
+                      <w:t>lpj}</w:t>
                     </w:r>
                     <w:r>
                       <w:rPr>
@@ -1158,9 +1009,17 @@
                         <w:sz w:val="2"/>
                         <w:szCs w:val="2"/>
                       </w:rPr>
-                      <w:t>{/</w:t>
+                      <w:t>{</w:t>
                     </w:r>
-                    <w:proofErr w:type="spellStart"/>
+                    <w:proofErr w:type="gramEnd"/>
+                    <w:r>
+                      <w:rPr>
+                        <w:rFonts w:cstheme="minorHAnsi"/>
+                        <w:sz w:val="2"/>
+                        <w:szCs w:val="2"/>
+                      </w:rPr>
+                      <w:t>/</w:t>
+                    </w:r>
                     <w:r>
                       <w:rPr>
                         <w:rFonts w:cstheme="minorHAnsi"/>
@@ -1169,7 +1028,6 @@
                       </w:rPr>
                       <w:t>rincianItems</w:t>
                     </w:r>
-                    <w:proofErr w:type="spellEnd"/>
                     <w:r>
                       <w:rPr>
                         <w:rFonts w:cstheme="minorHAnsi"/>
@@ -1188,7 +1046,7 @@
       <w:tr>
         <w:tc>
           <w:tcPr>
-            <w:tcW w:w="753" w:type="dxa"/>
+            <w:tcW w:w="743" w:type="dxa"/>
           </w:tcPr>
           <w:p>
             <w:pPr>
@@ -1207,7 +1065,7 @@
         </w:tc>
         <w:tc>
           <w:tcPr>
-            <w:tcW w:w="2222" w:type="dxa"/>
+            <w:tcW w:w="2016" w:type="dxa"/>
           </w:tcPr>
           <w:p>
             <w:pPr>
@@ -1238,7 +1096,7 @@
         </w:tc>
         <w:tc>
           <w:tcPr>
-            <w:tcW w:w="1987" w:type="dxa"/>
+            <w:tcW w:w="2203" w:type="dxa"/>
           </w:tcPr>
           <w:p>
             <w:pPr>
@@ -1273,9 +1131,8 @@
                 <w:sz w:val="24"/>
                 <w:szCs w:val="24"/>
               </w:rPr>
-              <w:t>{</w:t>
+              <w:t>{total</w:t>
             </w:r>
-            <w:proofErr w:type="spellStart"/>
             <w:r>
               <w:rPr>
                 <w:rFonts w:cstheme="minorHAnsi"/>
@@ -1284,19 +1141,8 @@
                 <w:sz w:val="24"/>
                 <w:szCs w:val="24"/>
               </w:rPr>
-              <w:t>total</w:t>
-            </w:r>
-            <w:r>
-              <w:rPr>
-                <w:rFonts w:cstheme="minorHAnsi"/>
-                <w:b/>
-                <w:bCs/>
-                <w:sz w:val="24"/>
-                <w:szCs w:val="24"/>
-              </w:rPr>
               <w:t>_pum</w:t>
             </w:r>
-            <w:proofErr w:type="spellEnd"/>
             <w:r>
               <w:rPr>
                 <w:rFonts w:cstheme="minorHAnsi"/>
@@ -1311,7 +1157,7 @@
         </w:tc>
         <w:tc>
           <w:tcPr>
-            <w:tcW w:w="797" w:type="dxa"/>
+            <w:tcW w:w="620" w:type="dxa"/>
           </w:tcPr>
           <w:p>
             <w:pPr>
@@ -1332,7 +1178,7 @@
         </w:tc>
         <w:tc>
           <w:tcPr>
-            <w:tcW w:w="2038" w:type="dxa"/>
+            <w:tcW w:w="2215" w:type="dxa"/>
           </w:tcPr>
           <w:p>
             <w:pPr>
@@ -1363,7 +1209,7 @@
         </w:tc>
         <w:tc>
           <w:tcPr>
-            <w:tcW w:w="1843" w:type="dxa"/>
+            <w:tcW w:w="1701" w:type="dxa"/>
           </w:tcPr>
           <w:p>
             <w:pPr>
@@ -1398,9 +1244,8 @@
                 <w:sz w:val="24"/>
                 <w:szCs w:val="24"/>
               </w:rPr>
-              <w:t>{</w:t>
+              <w:t>{total</w:t>
             </w:r>
-            <w:proofErr w:type="spellStart"/>
             <w:r>
               <w:rPr>
                 <w:rFonts w:cstheme="minorHAnsi"/>
@@ -1409,19 +1254,8 @@
                 <w:sz w:val="24"/>
                 <w:szCs w:val="24"/>
               </w:rPr>
-              <w:t>total</w:t>
-            </w:r>
-            <w:r>
-              <w:rPr>
-                <w:rFonts w:cstheme="minorHAnsi"/>
-                <w:b/>
-                <w:bCs/>
-                <w:sz w:val="24"/>
-                <w:szCs w:val="24"/>
-              </w:rPr>
               <w:t>_lpj</w:t>
             </w:r>
-            <w:proofErr w:type="spellEnd"/>
             <w:r>
               <w:rPr>
                 <w:rFonts w:cstheme="minorHAnsi"/>
@@ -2260,25 +2094,7 @@
               <w:color w:val="000000"/>
               <w:sz w:val="18"/>
             </w:rPr>
-            <w:t xml:space="preserve">PT. Biro </w:t>
-          </w:r>
-          <w:proofErr w:type="spellStart"/>
-          <w:r>
-            <w:rPr>
-              <w:b/>
-              <w:color w:val="000000"/>
-              <w:sz w:val="18"/>
-            </w:rPr>
-            <w:t>Klasifikasi</w:t>
-          </w:r>
-          <w:proofErr w:type="spellEnd"/>
-          <w:r>
-            <w:rPr>
-              <w:b/>
-              <w:color w:val="000000"/>
-              <w:sz w:val="18"/>
-            </w:rPr>
-            <w:t xml:space="preserve"> Indonesia (Persero)</w:t>
+            <w:t>PT. Biro Klasifikasi Indonesia (Persero)</w:t>
           </w:r>
         </w:p>
       </w:tc>
@@ -3543,7 +3359,6 @@
   <w:style w:type="character" w:default="1" w:styleId="DefaultParagraphFont">
     <w:name w:val="Default Paragraph Font"/>
     <w:uiPriority w:val="1"/>
-    <w:semiHidden/>
     <w:unhideWhenUsed/>
   </w:style>
   <w:style w:type="table" w:default="1" w:styleId="TableNormal">
@@ -3917,18 +3732,6 @@
     <w:pitch w:val="variable"/>
     <w:sig w:usb0="E4002EFF" w:usb1="C200247B" w:usb2="00000009" w:usb3="00000000" w:csb0="000001FF" w:csb1="00000000"/>
   </w:font>
-  <w:font w:name="Aptos">
-    <w:charset w:val="00"/>
-    <w:family w:val="swiss"/>
-    <w:pitch w:val="variable"/>
-    <w:sig w:usb0="20000287" w:usb1="00000003" w:usb2="00000000" w:usb3="00000000" w:csb0="0000019F" w:csb1="00000000"/>
-  </w:font>
-  <w:font w:name="Aptos Display">
-    <w:charset w:val="00"/>
-    <w:family w:val="swiss"/>
-    <w:pitch w:val="variable"/>
-    <w:sig w:usb0="20000287" w:usb1="00000003" w:usb2="00000000" w:usb3="00000000" w:csb0="0000019F" w:csb1="00000000"/>
-  </w:font>
 </w:fonts>
 </file>
 
@@ -3950,6 +3753,7 @@
     <w:rsidRoot w:val="002377D3"/>
     <w:rsid w:val="00040FA4"/>
     <w:rsid w:val="000C3BF8"/>
+    <w:rsid w:val="00144657"/>
     <w:rsid w:val="002377D3"/>
     <w:rsid w:val="00267B98"/>
     <w:rsid w:val="002B1CDC"/>
@@ -3973,11 +3777,13 @@
     <w:rsid w:val="006205EB"/>
     <w:rsid w:val="00660320"/>
     <w:rsid w:val="006C4399"/>
+    <w:rsid w:val="006E5529"/>
     <w:rsid w:val="00731F12"/>
     <w:rsid w:val="007337D2"/>
     <w:rsid w:val="00735FC7"/>
     <w:rsid w:val="0074696F"/>
     <w:rsid w:val="007E013E"/>
+    <w:rsid w:val="00864A4E"/>
     <w:rsid w:val="008960B4"/>
     <w:rsid w:val="00950690"/>
     <w:rsid w:val="0097200A"/>
@@ -3994,8 +3800,10 @@
     <w:rsid w:val="00DE086D"/>
     <w:rsid w:val="00DF1428"/>
     <w:rsid w:val="00E22934"/>
+    <w:rsid w:val="00E23363"/>
     <w:rsid w:val="00EC4C60"/>
     <w:rsid w:val="00EE5542"/>
+    <w:rsid w:val="00EF1188"/>
     <w:rsid w:val="00F64D2A"/>
     <w:rsid w:val="00FC2777"/>
   </w:rsids>
@@ -4469,7 +4277,7 @@
     <w:basedOn w:val="DefaultParagraphFont"/>
     <w:uiPriority w:val="99"/>
     <w:semiHidden/>
-    <w:rsid w:val="00BE2EED"/>
+    <w:rsid w:val="00144657"/>
     <w:rPr>
       <w:color w:val="666666"/>
     </w:rPr>

</xml_diff>